<commit_message>
versão final do site e do diário de bordo
</commit_message>
<xml_diff>
--- a/DesafioGeoDesign/Diário de bordo.docx
+++ b/DesafioGeoDesign/Diário de bordo.docx
@@ -309,7 +309,7 @@
         <w:rPr>
           <w:rtl w:val="0"/>
         </w:rPr>
-        <w:t xml:space="preserve">Caio Eduardo e Janyelly Sousa entregaram as pesquisas.</w:t>
+        <w:t xml:space="preserve">Caio Eduardo e Janyelly Sousa entregaram as pesquisas sobre agricultura sustentável.</w:t>
       </w:r>
     </w:p>
     <w:p>
@@ -404,36 +404,8 @@
         <w:rPr>
           <w:rtl w:val="0"/>
         </w:rPr>
-        <w:t xml:space="preserve">Janyelly Sousa entregou a pesquisa sobre Jornal Eletrônico.</w:t>
-      </w:r>
-      <w:r>
-        <w:rPr>
-          <w:rtl w:val="0"/>
-        </w:rPr>
-      </w:r>
-    </w:p>
-    <w:p>
-      <w:pPr>
-        <w:spacing w:line="360" w:lineRule="auto"/>
-        <w:jc w:val="center"/>
-        <w:rPr>
-          <w:b w:val="1"/>
-        </w:rPr>
-      </w:pPr>
-      <w:r>
-        <w:rPr>
-          <w:rtl w:val="0"/>
-        </w:rPr>
-      </w:r>
-    </w:p>
-    <w:p>
-      <w:pPr>
-        <w:spacing w:line="360" w:lineRule="auto"/>
-        <w:jc w:val="center"/>
-        <w:rPr>
-          <w:b w:val="1"/>
-        </w:rPr>
-      </w:pPr>
+        <w:t xml:space="preserve">Caio Eduardo e Janyelly Sousa entregaram a pesquisa sobre Jornal Eletrônico.</w:t>
+      </w:r>
       <w:r>
         <w:rPr>
           <w:rtl w:val="0"/>
@@ -506,7 +478,7 @@
         <w:rPr>
           <w:rtl w:val="0"/>
         </w:rPr>
-        <w:t xml:space="preserve">Decidimos que cada subgrupo vai fazer sua parte do diário de bordo e Caio Eduardo vai juntar todas as partes. Antônio Ribeiro e Melyssa Adrielle tiveram uma reunião com o professor Cesimar. Conseguimos finalizar os pensamentos para a escolha das fontes e, também dos gifs animados.</w:t>
+        <w:t xml:space="preserve">Decidimos que cada subgrupo vai fazer sua parte do diário de bordo. Caio Eduardo e Antônio Ribeiro vão juntar todas as partes. Antônio Ribeiro e Melyssa Adrielle tiveram uma reunião com o professor Cesimar. Conseguimos finalizar os pensamentos para a escolha das fontes e, também dos gifs animados.</w:t>
       </w:r>
     </w:p>
     <w:p>
@@ -575,6 +547,429 @@
           <w:rtl w:val="0"/>
         </w:rPr>
         <w:t xml:space="preserve">Antônio Ribeiro criou a Branch (ramo) do grupo e, enviou para o GitHub.</w:t>
+      </w:r>
+    </w:p>
+    <w:p>
+      <w:pPr>
+        <w:spacing w:line="360" w:lineRule="auto"/>
+        <w:rPr/>
+      </w:pPr>
+      <w:r>
+        <w:rPr>
+          <w:rtl w:val="0"/>
+        </w:rPr>
+      </w:r>
+    </w:p>
+    <w:p>
+      <w:pPr>
+        <w:spacing w:line="360" w:lineRule="auto"/>
+        <w:jc w:val="center"/>
+        <w:rPr>
+          <w:b w:val="1"/>
+        </w:rPr>
+      </w:pPr>
+      <w:r>
+        <w:rPr>
+          <w:b w:val="1"/>
+          <w:rtl w:val="0"/>
+        </w:rPr>
+        <w:t xml:space="preserve">23/04/2021</w:t>
+      </w:r>
+    </w:p>
+    <w:p>
+      <w:pPr>
+        <w:spacing w:line="360" w:lineRule="auto"/>
+        <w:rPr/>
+      </w:pPr>
+      <w:r>
+        <w:rPr>
+          <w:rtl w:val="0"/>
+        </w:rPr>
+        <w:t xml:space="preserve">Antônio Ribeiro e Caio Eduardo enviaram o roteiro, pesquisa e primeira versão do diário de bordo para o GitHub.</w:t>
+      </w:r>
+    </w:p>
+    <w:p>
+      <w:pPr>
+        <w:spacing w:line="360" w:lineRule="auto"/>
+        <w:rPr/>
+      </w:pPr>
+      <w:r>
+        <w:rPr>
+          <w:rtl w:val="0"/>
+        </w:rPr>
+      </w:r>
+    </w:p>
+    <w:p>
+      <w:pPr>
+        <w:spacing w:line="360" w:lineRule="auto"/>
+        <w:jc w:val="center"/>
+        <w:rPr>
+          <w:b w:val="1"/>
+        </w:rPr>
+      </w:pPr>
+      <w:r>
+        <w:rPr>
+          <w:b w:val="1"/>
+          <w:rtl w:val="0"/>
+        </w:rPr>
+        <w:t xml:space="preserve">24/04/2021</w:t>
+      </w:r>
+    </w:p>
+    <w:p>
+      <w:pPr>
+        <w:spacing w:line="360" w:lineRule="auto"/>
+        <w:jc w:val="left"/>
+        <w:rPr/>
+      </w:pPr>
+      <w:r>
+        <w:rPr>
+          <w:rtl w:val="0"/>
+        </w:rPr>
+        <w:t xml:space="preserve">Antônio Ribeiro, Erick Inácio, Andreza Gabriely começam a força tarefa de trazer o design web da plataforma canva para o figma.</w:t>
+      </w:r>
+    </w:p>
+    <w:p>
+      <w:pPr>
+        <w:spacing w:line="360" w:lineRule="auto"/>
+        <w:jc w:val="left"/>
+        <w:rPr>
+          <w:b w:val="1"/>
+        </w:rPr>
+      </w:pPr>
+      <w:r>
+        <w:rPr>
+          <w:rtl w:val="0"/>
+        </w:rPr>
+      </w:r>
+    </w:p>
+    <w:p>
+      <w:pPr>
+        <w:spacing w:line="360" w:lineRule="auto"/>
+        <w:jc w:val="center"/>
+        <w:rPr>
+          <w:b w:val="1"/>
+        </w:rPr>
+      </w:pPr>
+      <w:r>
+        <w:rPr>
+          <w:b w:val="1"/>
+          <w:rtl w:val="0"/>
+        </w:rPr>
+        <w:t xml:space="preserve">25/04/2021</w:t>
+      </w:r>
+    </w:p>
+    <w:p>
+      <w:pPr>
+        <w:spacing w:line="360" w:lineRule="auto"/>
+        <w:rPr/>
+      </w:pPr>
+      <w:r>
+        <w:rPr>
+          <w:rtl w:val="0"/>
+        </w:rPr>
+        <w:t xml:space="preserve">Franklin Felipe começou a estruturar a primeira versão do site construindo o header, footer, navegação inicial e o menu hambúrguer. (HTML, CSS, JavaScript).</w:t>
+      </w:r>
+    </w:p>
+    <w:p>
+      <w:pPr>
+        <w:spacing w:line="360" w:lineRule="auto"/>
+        <w:rPr>
+          <w:b w:val="1"/>
+        </w:rPr>
+      </w:pPr>
+      <w:r>
+        <w:rPr>
+          <w:rtl w:val="0"/>
+        </w:rPr>
+      </w:r>
+    </w:p>
+    <w:p>
+      <w:pPr>
+        <w:spacing w:line="360" w:lineRule="auto"/>
+        <w:rPr>
+          <w:b w:val="1"/>
+        </w:rPr>
+      </w:pPr>
+      <w:r>
+        <w:rPr>
+          <w:rtl w:val="0"/>
+        </w:rPr>
+      </w:r>
+    </w:p>
+    <w:p>
+      <w:pPr>
+        <w:spacing w:line="360" w:lineRule="auto"/>
+        <w:rPr>
+          <w:b w:val="1"/>
+        </w:rPr>
+      </w:pPr>
+      <w:r>
+        <w:rPr>
+          <w:rtl w:val="0"/>
+        </w:rPr>
+      </w:r>
+    </w:p>
+    <w:p>
+      <w:pPr>
+        <w:spacing w:line="360" w:lineRule="auto"/>
+        <w:rPr>
+          <w:b w:val="1"/>
+        </w:rPr>
+      </w:pPr>
+      <w:r>
+        <w:rPr>
+          <w:rtl w:val="0"/>
+        </w:rPr>
+      </w:r>
+    </w:p>
+    <w:p>
+      <w:pPr>
+        <w:spacing w:line="360" w:lineRule="auto"/>
+        <w:rPr>
+          <w:b w:val="1"/>
+        </w:rPr>
+      </w:pPr>
+      <w:r>
+        <w:rPr>
+          <w:rtl w:val="0"/>
+        </w:rPr>
+      </w:r>
+    </w:p>
+    <w:p>
+      <w:pPr>
+        <w:spacing w:line="360" w:lineRule="auto"/>
+        <w:rPr>
+          <w:b w:val="1"/>
+        </w:rPr>
+      </w:pPr>
+      <w:r>
+        <w:rPr>
+          <w:rtl w:val="0"/>
+        </w:rPr>
+      </w:r>
+    </w:p>
+    <w:p>
+      <w:pPr>
+        <w:spacing w:line="360" w:lineRule="auto"/>
+        <w:rPr>
+          <w:b w:val="1"/>
+        </w:rPr>
+      </w:pPr>
+      <w:r>
+        <w:rPr>
+          <w:rtl w:val="0"/>
+        </w:rPr>
+      </w:r>
+    </w:p>
+    <w:p>
+      <w:pPr>
+        <w:spacing w:line="360" w:lineRule="auto"/>
+        <w:rPr>
+          <w:b w:val="1"/>
+        </w:rPr>
+      </w:pPr>
+      <w:r>
+        <w:rPr>
+          <w:rtl w:val="0"/>
+        </w:rPr>
+      </w:r>
+    </w:p>
+    <w:p>
+      <w:pPr>
+        <w:spacing w:line="360" w:lineRule="auto"/>
+        <w:jc w:val="center"/>
+        <w:rPr>
+          <w:b w:val="1"/>
+        </w:rPr>
+      </w:pPr>
+      <w:r>
+        <w:rPr>
+          <w:b w:val="1"/>
+          <w:rtl w:val="0"/>
+        </w:rPr>
+        <w:t xml:space="preserve">26/04/2021</w:t>
+      </w:r>
+    </w:p>
+    <w:p>
+      <w:pPr>
+        <w:spacing w:line="360" w:lineRule="auto"/>
+        <w:rPr/>
+      </w:pPr>
+      <w:r>
+        <w:rPr>
+          <w:rtl w:val="0"/>
+        </w:rPr>
+        <w:t xml:space="preserve">Erick Inácio e Franklin Felipe começam a estruturar a parte principal do site (main), colocando as primeiras notícias pertencentes às pesquisas para ter base de como fazer todo o resto. Andreza Gabriely, Antônio Ribeiro, Caio Eduardo e Erick Inácio realizaram a gravação do vídeo para a apresentação, Melyssa Adrielle ficou responsável pela edição do vídeo. </w:t>
+      </w:r>
+    </w:p>
+    <w:p>
+      <w:pPr>
+        <w:spacing w:line="360" w:lineRule="auto"/>
+        <w:rPr/>
+      </w:pPr>
+      <w:r>
+        <w:rPr>
+          <w:rtl w:val="0"/>
+        </w:rPr>
+      </w:r>
+    </w:p>
+    <w:p>
+      <w:pPr>
+        <w:spacing w:line="360" w:lineRule="auto"/>
+        <w:jc w:val="center"/>
+        <w:rPr>
+          <w:b w:val="1"/>
+        </w:rPr>
+      </w:pPr>
+      <w:r>
+        <w:rPr>
+          <w:b w:val="1"/>
+          <w:rtl w:val="0"/>
+        </w:rPr>
+        <w:t xml:space="preserve">27/04/2021</w:t>
+      </w:r>
+    </w:p>
+    <w:p>
+      <w:pPr>
+        <w:spacing w:line="360" w:lineRule="auto"/>
+        <w:rPr/>
+      </w:pPr>
+      <w:r>
+        <w:rPr>
+          <w:rtl w:val="0"/>
+        </w:rPr>
+        <w:t xml:space="preserve">Foi feita a personagem pelo aplicativo zepeto, foi criada a aparência, o nome e história da personagem, e foram feitos alguns Gifs para serem colocados no site.</w:t>
+      </w:r>
+    </w:p>
+    <w:p>
+      <w:pPr>
+        <w:spacing w:line="360" w:lineRule="auto"/>
+        <w:rPr/>
+      </w:pPr>
+      <w:r>
+        <w:rPr>
+          <w:rtl w:val="0"/>
+        </w:rPr>
+      </w:r>
+    </w:p>
+    <w:p>
+      <w:pPr>
+        <w:spacing w:line="360" w:lineRule="auto"/>
+        <w:rPr/>
+      </w:pPr>
+      <w:r>
+        <w:rPr>
+          <w:rtl w:val="0"/>
+        </w:rPr>
+      </w:r>
+    </w:p>
+    <w:p>
+      <w:pPr>
+        <w:spacing w:line="360" w:lineRule="auto"/>
+        <w:jc w:val="center"/>
+        <w:rPr>
+          <w:b w:val="1"/>
+        </w:rPr>
+      </w:pPr>
+      <w:r>
+        <w:rPr>
+          <w:b w:val="1"/>
+          <w:rtl w:val="0"/>
+        </w:rPr>
+        <w:t xml:space="preserve">28/04/2021</w:t>
+      </w:r>
+    </w:p>
+    <w:p>
+      <w:pPr>
+        <w:spacing w:line="360" w:lineRule="auto"/>
+        <w:jc w:val="center"/>
+        <w:rPr>
+          <w:b w:val="1"/>
+        </w:rPr>
+      </w:pPr>
+      <w:r>
+        <w:rPr>
+          <w:rtl w:val="0"/>
+        </w:rPr>
+      </w:r>
+    </w:p>
+    <w:p>
+      <w:pPr>
+        <w:spacing w:line="360" w:lineRule="auto"/>
+        <w:rPr/>
+      </w:pPr>
+      <w:r>
+        <w:rPr>
+          <w:rtl w:val="0"/>
+        </w:rPr>
+        <w:t xml:space="preserve">A edição do vídeo foi feita por Melyssa Adrielle, feito no Canva e pelo aplicativo Kinemaster, e já foi colocado no drive para a apresentação final.</w:t>
+      </w:r>
+    </w:p>
+    <w:p>
+      <w:pPr>
+        <w:spacing w:line="360" w:lineRule="auto"/>
+        <w:jc w:val="center"/>
+        <w:rPr>
+          <w:b w:val="1"/>
+        </w:rPr>
+      </w:pPr>
+      <w:r>
+        <w:rPr>
+          <w:rtl w:val="0"/>
+        </w:rPr>
+      </w:r>
+    </w:p>
+    <w:p>
+      <w:pPr>
+        <w:spacing w:line="360" w:lineRule="auto"/>
+        <w:jc w:val="center"/>
+        <w:rPr>
+          <w:b w:val="1"/>
+        </w:rPr>
+      </w:pPr>
+      <w:r>
+        <w:rPr>
+          <w:b w:val="1"/>
+          <w:rtl w:val="0"/>
+        </w:rPr>
+        <w:t xml:space="preserve">28/04/2021</w:t>
+      </w:r>
+    </w:p>
+    <w:p>
+      <w:pPr>
+        <w:spacing w:line="360" w:lineRule="auto"/>
+        <w:jc w:val="center"/>
+        <w:rPr>
+          <w:b w:val="1"/>
+        </w:rPr>
+      </w:pPr>
+      <w:r>
+        <w:rPr>
+          <w:rtl w:val="0"/>
+        </w:rPr>
+      </w:r>
+    </w:p>
+    <w:p>
+      <w:pPr>
+        <w:spacing w:line="360" w:lineRule="auto"/>
+        <w:rPr/>
+      </w:pPr>
+      <w:r>
+        <w:rPr>
+          <w:rtl w:val="0"/>
+        </w:rPr>
+        <w:t xml:space="preserve">A continuação e a produção do site continuaram sendo feitas por Erick Inácio. Foram feito todas as páginas de notícias e ajustes no cabeçalho e rodapé.</w:t>
+      </w:r>
+    </w:p>
+    <w:p>
+      <w:pPr>
+        <w:spacing w:line="360" w:lineRule="auto"/>
+        <w:rPr/>
+      </w:pPr>
+      <w:r>
+        <w:rPr>
+          <w:rtl w:val="0"/>
+        </w:rPr>
       </w:r>
     </w:p>
     <w:p>

</xml_diff>